<commit_message>
#1 add samefile in samefolder
</commit_message>
<xml_diff>
--- a/compile-issuePlantUML.docx
+++ b/compile-issuePlantUML.docx
@@ -71,23 +71,7 @@
             <w:sz w:val="28"/>
             <w:szCs w:val="28"/>
           </w:rPr>
-          <w:t>http</w:t>
-        </w:r>
-        <w:r>
-          <w:rPr>
-            <w:rStyle w:val="Hyperlink"/>
-            <w:sz w:val="28"/>
-            <w:szCs w:val="28"/>
-          </w:rPr>
-          <w:t>s</w:t>
-        </w:r>
-        <w:r>
-          <w:rPr>
-            <w:rStyle w:val="Hyperlink"/>
-            <w:sz w:val="28"/>
-            <w:szCs w:val="28"/>
-          </w:rPr>
-          <w:t>://plantuml.com/activity-diagram-beta</w:t>
+          <w:t>https://plantuml.com/activity-diagram-beta</w:t>
         </w:r>
       </w:hyperlink>
     </w:p>
@@ -615,7 +599,6 @@
         </w:rPr>
         <w:t xml:space="preserve">       </w:t>
       </w:r>
-      <w:bookmarkStart w:id="0" w:name="_GoBack"/>
       <w:r>
         <w:rPr>
           <w:noProof/>
@@ -656,7 +639,6 @@
           </wp:inline>
         </w:drawing>
       </w:r>
-      <w:bookmarkEnd w:id="0"/>
     </w:p>
     <w:p>
       <w:pPr>
@@ -959,19 +941,7 @@
           <w:rPr>
             <w:rStyle w:val="Hyperlink"/>
           </w:rPr>
-          <w:t>https://stackoverflow.com/questions/53856294/plantuml-extension-for-visual-studio-code-on-windows-only-</w:t>
-        </w:r>
-        <w:r>
-          <w:rPr>
-            <w:rStyle w:val="Hyperlink"/>
-          </w:rPr>
-          <w:t>w</w:t>
-        </w:r>
-        <w:r>
-          <w:rPr>
-            <w:rStyle w:val="Hyperlink"/>
-          </w:rPr>
-          <w:t>orking-with-sequence</w:t>
+          <w:t>https://stackoverflow.com/questions/53856294/plantuml-extension-for-visual-studio-code-on-windows-only-working-with-sequence</w:t>
         </w:r>
       </w:hyperlink>
     </w:p>
@@ -1016,7 +986,39 @@
         </w:rPr>
       </w:pPr>
     </w:p>
-    <w:p/>
+    <w:bookmarkStart w:id="0" w:name="_GoBack"/>
+    <w:p>
+      <w:r>
+        <w:object w:dxaOrig="9360" w:dyaOrig="10310">
+          <v:shapetype id="_x0000_t75" coordsize="21600,21600" o:spt="75" o:preferrelative="t" path="m@4@5l@4@11@9@11@9@5xe" filled="f" stroked="f">
+            <v:stroke joinstyle="miter"/>
+            <v:formulas>
+              <v:f eqn="if lineDrawn pixelLineWidth 0"/>
+              <v:f eqn="sum @0 1 0"/>
+              <v:f eqn="sum 0 0 @1"/>
+              <v:f eqn="prod @2 1 2"/>
+              <v:f eqn="prod @3 21600 pixelWidth"/>
+              <v:f eqn="prod @3 21600 pixelHeight"/>
+              <v:f eqn="sum @0 0 1"/>
+              <v:f eqn="prod @6 1 2"/>
+              <v:f eqn="prod @7 21600 pixelWidth"/>
+              <v:f eqn="sum @8 21600 0"/>
+              <v:f eqn="prod @7 21600 pixelHeight"/>
+              <v:f eqn="sum @10 21600 0"/>
+            </v:formulas>
+            <v:path o:extrusionok="f" gradientshapeok="t" o:connecttype="rect"/>
+            <o:lock v:ext="edit" aspectratio="t"/>
+          </v:shapetype>
+          <v:shape id="_x0000_i1025" type="#_x0000_t75" style="width:468pt;height:515.25pt" o:ole="">
+            <v:imagedata r:id="rId9" o:title=""/>
+          </v:shape>
+          <o:OLEObject Type="Embed" ProgID="Word.Document.12" ShapeID="_x0000_i1025" DrawAspect="Content" ObjectID="_1714313336" r:id="rId10">
+            <o:FieldCodes>\s</o:FieldCodes>
+          </o:OLEObject>
+        </w:object>
+      </w:r>
+      <w:bookmarkEnd w:id="0"/>
+    </w:p>
     <w:sectPr>
       <w:pgSz w:w="12240" w:h="15840"/>
       <w:pgMar w:top="1440" w:right="1440" w:bottom="1440" w:left="1440" w:header="720" w:footer="720" w:gutter="0"/>

</xml_diff>